<commit_message>
fini d'écrire le document de design à livrer avec le livrable final
</commit_message>
<xml_diff>
--- a/Livrable3.docx
+++ b/Livrable3.docx
@@ -1,6 +1,6 @@
 
 <file path=word/document.xml><?xml version="1.0" encoding="utf-8"?>
-<w:document xmlns:wpc="http://schemas.microsoft.com/office/word/2010/wordprocessingCanvas" xmlns:mc="http://schemas.openxmlformats.org/markup-compatibility/2006" xmlns:o="urn:schemas-microsoft-com:office:office" xmlns:r="http://schemas.openxmlformats.org/officeDocument/2006/relationships" xmlns:m="http://schemas.openxmlformats.org/officeDocument/2006/math" xmlns:v="urn:schemas-microsoft-com:vml" xmlns:wp14="http://schemas.microsoft.com/office/word/2010/wordprocessingDrawing" xmlns:wp="http://schemas.openxmlformats.org/drawingml/2006/wordprocessingDrawing" xmlns:w10="urn:schemas-microsoft-com:office:word" xmlns:w="http://schemas.openxmlformats.org/wordprocessingml/2006/main" xmlns:w14="http://schemas.microsoft.com/office/word/2010/wordml" xmlns:w15="http://schemas.microsoft.com/office/word/2012/wordml" xmlns:wpg="http://schemas.microsoft.com/office/word/2010/wordprocessingGroup" xmlns:wpi="http://schemas.microsoft.com/office/word/2010/wordprocessingInk" xmlns:wne="http://schemas.microsoft.com/office/word/2006/wordml" xmlns:wps="http://schemas.microsoft.com/office/word/2010/wordprocessingShape" mc:Ignorable="w14 w15 wp14">
+<w:document xmlns:wpc="http://schemas.microsoft.com/office/word/2010/wordprocessingCanvas" xmlns:cx="http://schemas.microsoft.com/office/drawing/2014/chartex" xmlns:cx1="http://schemas.microsoft.com/office/drawing/2015/9/8/chartex" xmlns:mc="http://schemas.openxmlformats.org/markup-compatibility/2006" xmlns:o="urn:schemas-microsoft-com:office:office" xmlns:r="http://schemas.openxmlformats.org/officeDocument/2006/relationships" xmlns:m="http://schemas.openxmlformats.org/officeDocument/2006/math" xmlns:v="urn:schemas-microsoft-com:vml" xmlns:wp14="http://schemas.microsoft.com/office/word/2010/wordprocessingDrawing" xmlns:wp="http://schemas.openxmlformats.org/drawingml/2006/wordprocessingDrawing" xmlns:w10="urn:schemas-microsoft-com:office:word" xmlns:w="http://schemas.openxmlformats.org/wordprocessingml/2006/main" xmlns:w14="http://schemas.microsoft.com/office/word/2010/wordml" xmlns:w15="http://schemas.microsoft.com/office/word/2012/wordml" xmlns:w16se="http://schemas.microsoft.com/office/word/2015/wordml/symex" xmlns:wpg="http://schemas.microsoft.com/office/word/2010/wordprocessingGroup" xmlns:wpi="http://schemas.microsoft.com/office/word/2010/wordprocessingInk" xmlns:wne="http://schemas.microsoft.com/office/word/2006/wordml" xmlns:wps="http://schemas.microsoft.com/office/word/2010/wordprocessingShape" mc:Ignorable="w14 w15 w16se wp14">
   <w:body>
     <w:p>
       <w:pPr>
@@ -667,10 +667,196 @@
       <w:r>
         <w:t>2. Apprécier le site</w:t>
       </w:r>
+    </w:p>
+    <w:p>
+      <w:pPr>
+        <w:rPr>
+          <w:b/>
+          <w:u w:val="single"/>
+        </w:rPr>
+      </w:pPr>
+      <w:r>
+        <w:rPr>
+          <w:b/>
+          <w:u w:val="single"/>
+        </w:rPr>
+        <w:t>Pages disponibles dans l’application</w:t>
+      </w:r>
+      <w:r>
+        <w:rPr>
+          <w:b/>
+          <w:u w:val="single"/>
+        </w:rPr>
+        <w:t> :</w:t>
+      </w:r>
+    </w:p>
+    <w:p>
+      <w:pPr>
+        <w:pStyle w:val="Paragraphedeliste"/>
+        <w:numPr>
+          <w:ilvl w:val="0"/>
+          <w:numId w:val="22"/>
+        </w:numPr>
+      </w:pPr>
+      <w:r>
+        <w:t>Une fois authentifié dans l’application, en cliquant sur ton nom d’usager dans le coin supérieur droit, un menu apparaît permettant d’accéder aux options suivantes :</w:t>
+      </w:r>
+    </w:p>
+    <w:p>
+      <w:pPr>
+        <w:pStyle w:val="Paragraphedeliste"/>
+        <w:numPr>
+          <w:ilvl w:val="1"/>
+          <w:numId w:val="22"/>
+        </w:numPr>
+      </w:pPr>
+      <w:r>
+        <w:t>« </w:t>
+      </w:r>
+      <w:proofErr w:type="spellStart"/>
+      <w:r>
+        <w:t>My</w:t>
+      </w:r>
+      <w:proofErr w:type="spellEnd"/>
+      <w:r>
+        <w:t xml:space="preserve"> </w:t>
+      </w:r>
+      <w:proofErr w:type="spellStart"/>
+      <w:r>
+        <w:t>Account</w:t>
+      </w:r>
+      <w:proofErr w:type="spellEnd"/>
+      <w:r>
+        <w:t> » : page du profil usager de l’utilisateur courant</w:t>
+      </w:r>
+    </w:p>
+    <w:p>
+      <w:pPr>
+        <w:pStyle w:val="Paragraphedeliste"/>
+        <w:numPr>
+          <w:ilvl w:val="1"/>
+          <w:numId w:val="22"/>
+        </w:numPr>
+      </w:pPr>
+      <w:r>
+        <w:t>« </w:t>
+      </w:r>
+      <w:proofErr w:type="spellStart"/>
+      <w:r>
+        <w:t>My</w:t>
+      </w:r>
+      <w:proofErr w:type="spellEnd"/>
+      <w:r>
+        <w:t xml:space="preserve"> </w:t>
+      </w:r>
+      <w:proofErr w:type="spellStart"/>
+      <w:r>
+        <w:t>Watchlist</w:t>
+      </w:r>
+      <w:proofErr w:type="spellEnd"/>
+      <w:r>
+        <w:t> » : page de gestion des « </w:t>
+      </w:r>
+      <w:proofErr w:type="spellStart"/>
+      <w:r>
+        <w:t>watchlists</w:t>
+      </w:r>
+      <w:proofErr w:type="spellEnd"/>
+      <w:r>
+        <w:t> » de l’utilisateur courant</w:t>
+      </w:r>
+      <w:r>
+        <w:t xml:space="preserve"> (créer, modifier, supprimer, etc.)</w:t>
+      </w:r>
+    </w:p>
+    <w:p>
+      <w:pPr>
+        <w:pStyle w:val="Paragraphedeliste"/>
+        <w:numPr>
+          <w:ilvl w:val="1"/>
+          <w:numId w:val="22"/>
+        </w:numPr>
+      </w:pPr>
+      <w:r>
+        <w:t>« Log out » : option permettant à l’usager courant de se déconnecter de l’application</w:t>
+      </w:r>
+    </w:p>
+    <w:p>
+      <w:pPr>
+        <w:pStyle w:val="Paragraphedeliste"/>
+        <w:numPr>
+          <w:ilvl w:val="0"/>
+          <w:numId w:val="22"/>
+        </w:numPr>
+      </w:pPr>
+      <w:r>
+        <w:t>Peu importe où on se retrouve dans l’application, cliquer sur l’icône de maison du coin supérieur gauche permet de retourner à la page principale.</w:t>
+      </w:r>
+    </w:p>
+    <w:p>
+      <w:pPr>
+        <w:pStyle w:val="Paragraphedeliste"/>
+        <w:numPr>
+          <w:ilvl w:val="0"/>
+          <w:numId w:val="22"/>
+        </w:numPr>
+      </w:pPr>
+      <w:r>
+        <w:t>Une option de recherche d’un film, d’une série télévision, d’un acteur et d’un usager se trouve dans la barre supérieure de l’écran.  Il suffit d’entrer un critère de recherche dans le champ et de cliquer sur l’icône de loupe.  Une redirection vers une page de résultats sera faite et les résultats seront affichés par catégorie.  Une option de filtrer les films et les séries télévision par genre est disponible.  En cliquant sur le nom de l’item (nom de l’acteur, nom du film, etc.), la page des détails correspondant l’item en question sera affichée.  Ajouter un film dans une « </w:t>
+      </w:r>
+      <w:proofErr w:type="spellStart"/>
+      <w:r>
+        <w:t>watchlist</w:t>
+      </w:r>
+      <w:proofErr w:type="spellEnd"/>
+      <w:r>
+        <w:t> » directement de la page de résultats est disponible, ainsi que de suivre un usager.</w:t>
+      </w:r>
+    </w:p>
+    <w:p>
+      <w:pPr>
+        <w:rPr>
+          <w:b/>
+          <w:u w:val="single"/>
+        </w:rPr>
+      </w:pPr>
+      <w:r>
+        <w:rPr>
+          <w:b/>
+          <w:u w:val="single"/>
+        </w:rPr>
+        <w:t>Options avancées implantées :</w:t>
+      </w:r>
+    </w:p>
+    <w:p>
+      <w:pPr>
+        <w:pStyle w:val="Paragraphedeliste"/>
+        <w:numPr>
+          <w:ilvl w:val="0"/>
+          <w:numId w:val="22"/>
+        </w:numPr>
+      </w:pPr>
+      <w:r>
+        <w:t>À partir des pages d’acteurs, de films et de séries télévision, il y a un encadré affichant des suggestions d’items similaires à celui présenté à l’écran.  En cliquant sur le nom suggéré</w:t>
+      </w:r>
+      <w:r>
+        <w:t>, la page des détails de l’article sélectionné s’affichera.  Le tout se fait en utilisant un API externe disponible au site « tastekid.com ».</w:t>
+      </w:r>
+    </w:p>
+    <w:p>
+      <w:pPr>
+        <w:pStyle w:val="Paragraphedeliste"/>
+        <w:numPr>
+          <w:ilvl w:val="0"/>
+          <w:numId w:val="22"/>
+        </w:numPr>
+      </w:pPr>
+      <w:r>
+        <w:t>Pour les pages de films et de série télévision, les prix d’achats sur iTunes et sur le site de Wal-Mart sont maintenant affichés, chacun avec l’option de cliquer sur l’icône correspondant à la boutique virtuelle choisie et d’être redirigé vers la page appropriée permettant de voir les détails du produit et de l’acheter (si désiré).</w:t>
+      </w:r>
       <w:bookmarkStart w:id="0" w:name="_GoBack"/>
       <w:bookmarkEnd w:id="0"/>
     </w:p>
-    <w:p/>
     <w:p>
       <w:pPr>
         <w:rPr>
@@ -710,232 +896,22 @@
           <w:numId w:val="21"/>
         </w:numPr>
         <w:jc w:val="both"/>
-      </w:pPr>
-      <w:r>
-        <w:t xml:space="preserve">Pour ajouter une </w:t>
-      </w:r>
-      <w:r>
-        <w:t>« </w:t>
-      </w:r>
-      <w:proofErr w:type="spellStart"/>
-      <w:r>
-        <w:t>w</w:t>
-      </w:r>
-      <w:r>
-        <w:t>atchlist</w:t>
-      </w:r>
-      <w:proofErr w:type="spellEnd"/>
-      <w:r>
-        <w:t> »</w:t>
-      </w:r>
-      <w:r>
-        <w:t>,</w:t>
-      </w:r>
-      <w:r>
-        <w:t xml:space="preserve"> il faut aller dans la page </w:t>
-      </w:r>
-      <w:r>
-        <w:t>« </w:t>
-      </w:r>
-      <w:proofErr w:type="spellStart"/>
-      <w:r>
-        <w:t>watchlist</w:t>
-      </w:r>
-      <w:proofErr w:type="spellEnd"/>
-      <w:r>
-        <w:t> », accessible par le menu utilisateur du coin supérieur droit</w:t>
-      </w:r>
-      <w:r>
-        <w:t>.</w:t>
-      </w:r>
-      <w:r>
-        <w:t xml:space="preserve"> </w:t>
-      </w:r>
-      <w:r>
-        <w:t>Ensuite</w:t>
-      </w:r>
-      <w:r>
-        <w:t>,</w:t>
-      </w:r>
-      <w:r>
-        <w:t xml:space="preserve"> </w:t>
-      </w:r>
-      <w:r>
-        <w:t>choisissez l’option</w:t>
-      </w:r>
-      <w:r>
-        <w:t xml:space="preserve"> "New </w:t>
-      </w:r>
-      <w:proofErr w:type="spellStart"/>
-      <w:r>
-        <w:t>Wachtlist</w:t>
-      </w:r>
-      <w:proofErr w:type="spellEnd"/>
-      <w:r>
-        <w:t>" et entre</w:t>
-      </w:r>
-      <w:r>
-        <w:t>z</w:t>
-      </w:r>
-      <w:r>
-        <w:t xml:space="preserve"> le nom de </w:t>
-      </w:r>
-      <w:r>
-        <w:t>celle à créer</w:t>
-      </w:r>
-      <w:r>
-        <w:t>. Appuye</w:t>
-      </w:r>
-      <w:r>
-        <w:t>z</w:t>
-      </w:r>
-      <w:r>
-        <w:t xml:space="preserve"> sur "</w:t>
-      </w:r>
-      <w:proofErr w:type="spellStart"/>
-      <w:r>
-        <w:t>Submit</w:t>
-      </w:r>
-      <w:proofErr w:type="spellEnd"/>
-      <w:r>
-        <w:t>" pour confirmer</w:t>
-      </w:r>
-      <w:r>
-        <w:t xml:space="preserve"> </w:t>
-      </w:r>
-      <w:r>
-        <w:t>l'ajout.</w:t>
-      </w:r>
-    </w:p>
-    <w:p>
-      <w:pPr>
-        <w:pStyle w:val="Paragraphedeliste"/>
-        <w:numPr>
-          <w:ilvl w:val="0"/>
-          <w:numId w:val="21"/>
-        </w:numPr>
-        <w:jc w:val="both"/>
         <w:rPr>
           <w:rFonts w:ascii="Arial" w:hAnsi="Arial" w:cs="Arial"/>
           <w:color w:val="000000"/>
         </w:rPr>
       </w:pPr>
       <w:r>
-        <w:t xml:space="preserve">Pour ajouter un film dans une </w:t>
-      </w:r>
-      <w:r>
-        <w:t>« </w:t>
+        <w:t>L’option d’ajouter un film à une « </w:t>
       </w:r>
       <w:proofErr w:type="spellStart"/>
       <w:r>
-        <w:t>w</w:t>
-      </w:r>
-      <w:r>
-        <w:t>atchlist</w:t>
+        <w:t>watchlist</w:t>
       </w:r>
       <w:proofErr w:type="spellEnd"/>
       <w:r>
-        <w:t> »</w:t>
-      </w:r>
-      <w:r>
-        <w:t>,</w:t>
-      </w:r>
-      <w:r>
-        <w:t xml:space="preserve"> il faut aller dans la page d</w:t>
-      </w:r>
-      <w:r>
-        <w:t>'un film. Ensuite, vous devez sé</w:t>
-      </w:r>
-      <w:r>
-        <w:t>lectionner la</w:t>
-      </w:r>
-      <w:r>
-        <w:t xml:space="preserve"> </w:t>
-      </w:r>
-      <w:r>
-        <w:t>« </w:t>
-      </w:r>
-      <w:proofErr w:type="spellStart"/>
-      <w:r>
-        <w:t>w</w:t>
-      </w:r>
-      <w:r>
-        <w:t>atchlist</w:t>
-      </w:r>
-      <w:proofErr w:type="spellEnd"/>
-      <w:r>
-        <w:t> »</w:t>
-      </w:r>
-      <w:r>
-        <w:t xml:space="preserve"> dans laquelle vous voulez ajouter le film. Appuye</w:t>
-      </w:r>
-      <w:r>
-        <w:t>z</w:t>
-      </w:r>
-      <w:r>
-        <w:t xml:space="preserve"> sur "</w:t>
-      </w:r>
-      <w:proofErr w:type="spellStart"/>
-      <w:r>
-        <w:t>Add</w:t>
-      </w:r>
-      <w:proofErr w:type="spellEnd"/>
-      <w:r>
-        <w:t xml:space="preserve"> to the </w:t>
-      </w:r>
-      <w:proofErr w:type="spellStart"/>
-      <w:r>
-        <w:t>Watchlist</w:t>
-      </w:r>
-      <w:proofErr w:type="spellEnd"/>
-      <w:r>
-        <w:t>" pour confirmer. Il est aussi</w:t>
-      </w:r>
-      <w:r>
-        <w:t xml:space="preserve"> </w:t>
-      </w:r>
-      <w:r>
-        <w:t>possi</w:t>
-      </w:r>
-      <w:r>
-        <w:t xml:space="preserve">ble d'ajouter un film dans une </w:t>
-      </w:r>
-      <w:r>
-        <w:t>« </w:t>
-      </w:r>
-      <w:proofErr w:type="spellStart"/>
-      <w:r>
-        <w:t>w</w:t>
-      </w:r>
-      <w:r>
-        <w:t>atchlist</w:t>
-      </w:r>
-      <w:proofErr w:type="spellEnd"/>
-      <w:r>
-        <w:t> »</w:t>
-      </w:r>
-      <w:r>
-        <w:t xml:space="preserve"> à partir de la page </w:t>
-      </w:r>
-      <w:r>
-        <w:t>de gestion de celles-ci et de suivre les étapes à l’écran</w:t>
-      </w:r>
-      <w:r>
-        <w:t xml:space="preserve"> </w:t>
-      </w:r>
-      <w:r>
-        <w:t>après l’avoir sélectionnée (il faut qu’elle soit déjà créée au préalable).</w:t>
-      </w:r>
-    </w:p>
-    <w:p>
-      <w:pPr>
-        <w:pStyle w:val="Paragraphedeliste"/>
-        <w:jc w:val="both"/>
-        <w:rPr>
-          <w:rFonts w:ascii="Arial" w:hAnsi="Arial" w:cs="Arial"/>
-          <w:color w:val="000000"/>
-        </w:rPr>
-      </w:pPr>
+        <w:t xml:space="preserve"> » est également disponible sur la page de détails d’un film. </w:t>
+      </w:r>
     </w:p>
     <w:sectPr>
       <w:pgSz w:w="12240" w:h="15840"/>
@@ -948,7 +924,7 @@
 </file>
 
 <file path=word/numbering.xml><?xml version="1.0" encoding="utf-8"?>
-<w:numbering xmlns:wpc="http://schemas.microsoft.com/office/word/2010/wordprocessingCanvas" xmlns:mc="http://schemas.openxmlformats.org/markup-compatibility/2006" xmlns:o="urn:schemas-microsoft-com:office:office" xmlns:r="http://schemas.openxmlformats.org/officeDocument/2006/relationships" xmlns:m="http://schemas.openxmlformats.org/officeDocument/2006/math" xmlns:v="urn:schemas-microsoft-com:vml" xmlns:wp14="http://schemas.microsoft.com/office/word/2010/wordprocessingDrawing" xmlns:wp="http://schemas.openxmlformats.org/drawingml/2006/wordprocessingDrawing" xmlns:w10="urn:schemas-microsoft-com:office:word" xmlns:w="http://schemas.openxmlformats.org/wordprocessingml/2006/main" xmlns:w14="http://schemas.microsoft.com/office/word/2010/wordml" xmlns:w15="http://schemas.microsoft.com/office/word/2012/wordml" xmlns:wpg="http://schemas.microsoft.com/office/word/2010/wordprocessingGroup" xmlns:wpi="http://schemas.microsoft.com/office/word/2010/wordprocessingInk" xmlns:wne="http://schemas.microsoft.com/office/word/2006/wordml" xmlns:wps="http://schemas.microsoft.com/office/word/2010/wordprocessingShape" mc:Ignorable="w14 w15 wp14">
+<w:numbering xmlns:wpc="http://schemas.microsoft.com/office/word/2010/wordprocessingCanvas" xmlns:cx="http://schemas.microsoft.com/office/drawing/2014/chartex" xmlns:cx1="http://schemas.microsoft.com/office/drawing/2015/9/8/chartex" xmlns:mc="http://schemas.openxmlformats.org/markup-compatibility/2006" xmlns:o="urn:schemas-microsoft-com:office:office" xmlns:r="http://schemas.openxmlformats.org/officeDocument/2006/relationships" xmlns:m="http://schemas.openxmlformats.org/officeDocument/2006/math" xmlns:v="urn:schemas-microsoft-com:vml" xmlns:wp14="http://schemas.microsoft.com/office/word/2010/wordprocessingDrawing" xmlns:wp="http://schemas.openxmlformats.org/drawingml/2006/wordprocessingDrawing" xmlns:w10="urn:schemas-microsoft-com:office:word" xmlns:w="http://schemas.openxmlformats.org/wordprocessingml/2006/main" xmlns:w14="http://schemas.microsoft.com/office/word/2010/wordml" xmlns:w15="http://schemas.microsoft.com/office/word/2012/wordml" xmlns:w16se="http://schemas.microsoft.com/office/word/2015/wordml/symex" xmlns:wpg="http://schemas.microsoft.com/office/word/2010/wordprocessingGroup" xmlns:wpi="http://schemas.microsoft.com/office/word/2010/wordprocessingInk" xmlns:wne="http://schemas.microsoft.com/office/word/2006/wordml" xmlns:wps="http://schemas.microsoft.com/office/word/2010/wordprocessingShape" mc:Ignorable="w14 w15 w16se wp14">
   <w:abstractNum w:abstractNumId="0" w15:restartNumberingAfterBreak="0">
     <w:nsid w:val="00655473"/>
     <w:multiLevelType w:val="hybridMultilevel"/>
@@ -1155,6 +1131,119 @@
       <w:pPr>
         <w:ind w:left="1584" w:hanging="1584"/>
       </w:pPr>
+    </w:lvl>
+  </w:abstractNum>
+  <w:abstractNum w:abstractNumId="2" w15:restartNumberingAfterBreak="0">
+    <w:nsid w:val="453B2AB6"/>
+    <w:multiLevelType w:val="hybridMultilevel"/>
+    <w:tmpl w:val="6A2A65BC"/>
+    <w:lvl w:ilvl="0" w:tplc="7848F9D8">
+      <w:start w:val="2"/>
+      <w:numFmt w:val="bullet"/>
+      <w:lvlText w:val="-"/>
+      <w:lvlJc w:val="left"/>
+      <w:pPr>
+        <w:ind w:left="720" w:hanging="360"/>
+      </w:pPr>
+      <w:rPr>
+        <w:rFonts w:ascii="Calibri" w:eastAsiaTheme="minorEastAsia" w:hAnsi="Calibri" w:cstheme="minorBidi" w:hint="default"/>
+      </w:rPr>
+    </w:lvl>
+    <w:lvl w:ilvl="1" w:tplc="0C0C0003">
+      <w:start w:val="1"/>
+      <w:numFmt w:val="bullet"/>
+      <w:lvlText w:val="o"/>
+      <w:lvlJc w:val="left"/>
+      <w:pPr>
+        <w:ind w:left="1440" w:hanging="360"/>
+      </w:pPr>
+      <w:rPr>
+        <w:rFonts w:ascii="Courier New" w:hAnsi="Courier New" w:cs="Courier New" w:hint="default"/>
+      </w:rPr>
+    </w:lvl>
+    <w:lvl w:ilvl="2" w:tplc="0C0C0005" w:tentative="1">
+      <w:start w:val="1"/>
+      <w:numFmt w:val="bullet"/>
+      <w:lvlText w:val=""/>
+      <w:lvlJc w:val="left"/>
+      <w:pPr>
+        <w:ind w:left="2160" w:hanging="360"/>
+      </w:pPr>
+      <w:rPr>
+        <w:rFonts w:ascii="Wingdings" w:hAnsi="Wingdings" w:hint="default"/>
+      </w:rPr>
+    </w:lvl>
+    <w:lvl w:ilvl="3" w:tplc="0C0C0001" w:tentative="1">
+      <w:start w:val="1"/>
+      <w:numFmt w:val="bullet"/>
+      <w:lvlText w:val=""/>
+      <w:lvlJc w:val="left"/>
+      <w:pPr>
+        <w:ind w:left="2880" w:hanging="360"/>
+      </w:pPr>
+      <w:rPr>
+        <w:rFonts w:ascii="Symbol" w:hAnsi="Symbol" w:hint="default"/>
+      </w:rPr>
+    </w:lvl>
+    <w:lvl w:ilvl="4" w:tplc="0C0C0003" w:tentative="1">
+      <w:start w:val="1"/>
+      <w:numFmt w:val="bullet"/>
+      <w:lvlText w:val="o"/>
+      <w:lvlJc w:val="left"/>
+      <w:pPr>
+        <w:ind w:left="3600" w:hanging="360"/>
+      </w:pPr>
+      <w:rPr>
+        <w:rFonts w:ascii="Courier New" w:hAnsi="Courier New" w:cs="Courier New" w:hint="default"/>
+      </w:rPr>
+    </w:lvl>
+    <w:lvl w:ilvl="5" w:tplc="0C0C0005" w:tentative="1">
+      <w:start w:val="1"/>
+      <w:numFmt w:val="bullet"/>
+      <w:lvlText w:val=""/>
+      <w:lvlJc w:val="left"/>
+      <w:pPr>
+        <w:ind w:left="4320" w:hanging="360"/>
+      </w:pPr>
+      <w:rPr>
+        <w:rFonts w:ascii="Wingdings" w:hAnsi="Wingdings" w:hint="default"/>
+      </w:rPr>
+    </w:lvl>
+    <w:lvl w:ilvl="6" w:tplc="0C0C0001" w:tentative="1">
+      <w:start w:val="1"/>
+      <w:numFmt w:val="bullet"/>
+      <w:lvlText w:val=""/>
+      <w:lvlJc w:val="left"/>
+      <w:pPr>
+        <w:ind w:left="5040" w:hanging="360"/>
+      </w:pPr>
+      <w:rPr>
+        <w:rFonts w:ascii="Symbol" w:hAnsi="Symbol" w:hint="default"/>
+      </w:rPr>
+    </w:lvl>
+    <w:lvl w:ilvl="7" w:tplc="0C0C0003" w:tentative="1">
+      <w:start w:val="1"/>
+      <w:numFmt w:val="bullet"/>
+      <w:lvlText w:val="o"/>
+      <w:lvlJc w:val="left"/>
+      <w:pPr>
+        <w:ind w:left="5760" w:hanging="360"/>
+      </w:pPr>
+      <w:rPr>
+        <w:rFonts w:ascii="Courier New" w:hAnsi="Courier New" w:cs="Courier New" w:hint="default"/>
+      </w:rPr>
+    </w:lvl>
+    <w:lvl w:ilvl="8" w:tplc="0C0C0005" w:tentative="1">
+      <w:start w:val="1"/>
+      <w:numFmt w:val="bullet"/>
+      <w:lvlText w:val=""/>
+      <w:lvlJc w:val="left"/>
+      <w:pPr>
+        <w:ind w:left="6480" w:hanging="360"/>
+      </w:pPr>
+      <w:rPr>
+        <w:rFonts w:ascii="Wingdings" w:hAnsi="Wingdings" w:hint="default"/>
+      </w:rPr>
     </w:lvl>
   </w:abstractNum>
   <w:num w:numId="1">
@@ -1220,11 +1309,14 @@
   <w:num w:numId="21">
     <w:abstractNumId w:val="0"/>
   </w:num>
+  <w:num w:numId="22">
+    <w:abstractNumId w:val="2"/>
+  </w:num>
 </w:numbering>
 </file>
 
 <file path=word/styles.xml><?xml version="1.0" encoding="utf-8"?>
-<w:styles xmlns:mc="http://schemas.openxmlformats.org/markup-compatibility/2006" xmlns:r="http://schemas.openxmlformats.org/officeDocument/2006/relationships" xmlns:w="http://schemas.openxmlformats.org/wordprocessingml/2006/main" xmlns:w14="http://schemas.microsoft.com/office/word/2010/wordml" xmlns:w15="http://schemas.microsoft.com/office/word/2012/wordml" mc:Ignorable="w14 w15">
+<w:styles xmlns:mc="http://schemas.openxmlformats.org/markup-compatibility/2006" xmlns:r="http://schemas.openxmlformats.org/officeDocument/2006/relationships" xmlns:w="http://schemas.openxmlformats.org/wordprocessingml/2006/main" xmlns:w14="http://schemas.microsoft.com/office/word/2010/wordml" xmlns:w15="http://schemas.microsoft.com/office/word/2012/wordml" xmlns:w16se="http://schemas.microsoft.com/office/word/2015/wordml/symex" mc:Ignorable="w14 w15 w16se">
   <w:docDefaults>
     <w:rPrDefault>
       <w:rPr>

</xml_diff>